<commit_message>
added files for the article. SimpleRouseFramework.m was editted. the Todo/To Do.docx list is updated
</commit_message>
<xml_diff>
--- a/Documents/Todo/To Do.docx
+++ b/Documents/Todo/To Do.docx
@@ -12,6 +12,14 @@
       <w:r>
         <w:t>:</w:t>
       </w:r>
+      <w:r>
+        <w:t xml:space="preserve"> for the summary of methods </w:t>
+      </w:r>
+      <w:r>
+        <w:t xml:space="preserve">used for the grant proposal </w:t>
+      </w:r>
+      <w:bookmarkStart w:id="0" w:name="_GoBack"/>
+      <w:bookmarkEnd w:id="0"/>
     </w:p>
     <w:p>
       <w:pPr>
@@ -34,15 +42,7 @@
         <w:t xml:space="preserve">Make a figure containing </w:t>
       </w:r>
       <w:r>
-        <w:t>1</w:t>
-      </w:r>
-      <w:proofErr w:type="gramStart"/>
-      <w:r>
-        <w:t>,2</w:t>
-      </w:r>
-      <w:proofErr w:type="gramEnd"/>
-      <w:r>
-        <w:t>, and 3 loops.</w:t>
+        <w:t>1,2, and 3 loops.</w:t>
       </w:r>
       <w:r>
         <w:t xml:space="preserve"> </w:t>
@@ -141,15 +141,7 @@
         <w:t>(?)</w:t>
       </w:r>
       <w:r>
-        <w:t xml:space="preserve"> cases of loops between A</w:t>
-      </w:r>
-      <w:proofErr w:type="gramStart"/>
-      <w:r>
-        <w:t>,B,C</w:t>
-      </w:r>
-      <w:proofErr w:type="gramEnd"/>
-      <w:r>
-        <w:t xml:space="preserve">, points on a polymer simulate the conditional prob. To meet A-C before A-B, and the conditional mean first passage time </w:t>
+        <w:t xml:space="preserve"> cases of loops between A,B,C, points on a polymer simulate the conditional prob. To meet A-C before A-B, and the conditional mean first passage time </w:t>
       </w:r>
     </w:p>
     <w:p>
@@ -160,7 +152,6 @@
           <w:numId w:val="1"/>
         </w:numPr>
       </w:pPr>
-      <w:bookmarkStart w:id="0" w:name="_GoBack"/>
       <w:r>
         <w:rPr>
           <w:color w:val="5B9BD5" w:themeColor="accent1"/>
@@ -171,7 +162,6 @@
         <w:t>Add normal (linear) scale to figures</w:t>
       </w:r>
     </w:p>
-    <w:bookmarkEnd w:id="0"/>
     <w:p>
       <w:pPr>
         <w:pStyle w:val="ListParagraph"/>
@@ -208,15 +198,7 @@
         <w:t xml:space="preserve">[graphics] </w:t>
       </w:r>
       <w:r>
-        <w:t xml:space="preserve">Put figure with one TAD and one with one </w:t>
-      </w:r>
-      <w:proofErr w:type="spellStart"/>
-      <w:r>
-        <w:t>TAD+tail</w:t>
-      </w:r>
-      <w:proofErr w:type="spellEnd"/>
-      <w:r>
-        <w:t xml:space="preserve">, and two TADs, in parallel </w:t>
+        <w:t xml:space="preserve">Put figure with one TAD and one with one TAD+tail, and two TADs, in parallel </w:t>
       </w:r>
     </w:p>
     <w:p>
@@ -310,11 +292,28 @@
       </w:r>
     </w:p>
     <w:p>
-      <w:pPr>
-        <w:pStyle w:val="ListParagraph"/>
-        <w:numPr>
-          <w:ilvl w:val="0"/>
-          <w:numId w:val="1"/>
+      <w:r>
+        <w:t xml:space="preserve">To do 26/08/14 for the summary of the article </w:t>
+      </w:r>
+    </w:p>
+    <w:p>
+      <w:pPr>
+        <w:pStyle w:val="ListParagraph"/>
+        <w:numPr>
+          <w:ilvl w:val="0"/>
+          <w:numId w:val="2"/>
+        </w:numPr>
+      </w:pPr>
+      <w:r>
+        <w:t xml:space="preserve">Figure order: from the grant document that David sent me: figure 1 should be figure 3A. figure 2 should be figure 3C (with a loop), figure 3 should be figure 4 (put the loop in the center of the polymer) </w:t>
+      </w:r>
+    </w:p>
+    <w:p>
+      <w:pPr>
+        <w:pStyle w:val="ListParagraph"/>
+        <w:numPr>
+          <w:ilvl w:val="0"/>
+          <w:numId w:val="2"/>
         </w:numPr>
       </w:pPr>
     </w:p>
@@ -331,6 +330,95 @@
 <file path=word/numbering.xml><?xml version="1.0" encoding="utf-8"?>
 <w:numbering xmlns:wpc="http://schemas.microsoft.com/office/word/2010/wordprocessingCanvas" xmlns:mc="http://schemas.openxmlformats.org/markup-compatibility/2006" xmlns:o="urn:schemas-microsoft-com:office:office" xmlns:r="http://schemas.openxmlformats.org/officeDocument/2006/relationships" xmlns:m="http://schemas.openxmlformats.org/officeDocument/2006/math" xmlns:v="urn:schemas-microsoft-com:vml" xmlns:wp14="http://schemas.microsoft.com/office/word/2010/wordprocessingDrawing" xmlns:wp="http://schemas.openxmlformats.org/drawingml/2006/wordprocessingDrawing" xmlns:w10="urn:schemas-microsoft-com:office:word" xmlns:w="http://schemas.openxmlformats.org/wordprocessingml/2006/main" xmlns:w14="http://schemas.microsoft.com/office/word/2010/wordml" xmlns:w15="http://schemas.microsoft.com/office/word/2012/wordml" xmlns:wpg="http://schemas.microsoft.com/office/word/2010/wordprocessingGroup" xmlns:wpi="http://schemas.microsoft.com/office/word/2010/wordprocessingInk" xmlns:wne="http://schemas.microsoft.com/office/word/2006/wordml" xmlns:wps="http://schemas.microsoft.com/office/word/2010/wordprocessingShape" mc:Ignorable="w14 w15 wp14">
   <w:abstractNum w:abstractNumId="0">
+    <w:nsid w:val="0B2000D2"/>
+    <w:multiLevelType w:val="hybridMultilevel"/>
+    <w:tmpl w:val="7B667F56"/>
+    <w:lvl w:ilvl="0" w:tplc="0409000F">
+      <w:start w:val="1"/>
+      <w:numFmt w:val="decimal"/>
+      <w:lvlText w:val="%1."/>
+      <w:lvlJc w:val="left"/>
+      <w:pPr>
+        <w:ind w:left="720" w:hanging="360"/>
+      </w:pPr>
+      <w:rPr>
+        <w:rFonts w:hint="default"/>
+      </w:rPr>
+    </w:lvl>
+    <w:lvl w:ilvl="1" w:tplc="04090019" w:tentative="1">
+      <w:start w:val="1"/>
+      <w:numFmt w:val="lowerLetter"/>
+      <w:lvlText w:val="%2."/>
+      <w:lvlJc w:val="left"/>
+      <w:pPr>
+        <w:ind w:left="1440" w:hanging="360"/>
+      </w:pPr>
+    </w:lvl>
+    <w:lvl w:ilvl="2" w:tplc="0409001B" w:tentative="1">
+      <w:start w:val="1"/>
+      <w:numFmt w:val="lowerRoman"/>
+      <w:lvlText w:val="%3."/>
+      <w:lvlJc w:val="right"/>
+      <w:pPr>
+        <w:ind w:left="2160" w:hanging="180"/>
+      </w:pPr>
+    </w:lvl>
+    <w:lvl w:ilvl="3" w:tplc="0409000F" w:tentative="1">
+      <w:start w:val="1"/>
+      <w:numFmt w:val="decimal"/>
+      <w:lvlText w:val="%4."/>
+      <w:lvlJc w:val="left"/>
+      <w:pPr>
+        <w:ind w:left="2880" w:hanging="360"/>
+      </w:pPr>
+    </w:lvl>
+    <w:lvl w:ilvl="4" w:tplc="04090019" w:tentative="1">
+      <w:start w:val="1"/>
+      <w:numFmt w:val="lowerLetter"/>
+      <w:lvlText w:val="%5."/>
+      <w:lvlJc w:val="left"/>
+      <w:pPr>
+        <w:ind w:left="3600" w:hanging="360"/>
+      </w:pPr>
+    </w:lvl>
+    <w:lvl w:ilvl="5" w:tplc="0409001B" w:tentative="1">
+      <w:start w:val="1"/>
+      <w:numFmt w:val="lowerRoman"/>
+      <w:lvlText w:val="%6."/>
+      <w:lvlJc w:val="right"/>
+      <w:pPr>
+        <w:ind w:left="4320" w:hanging="180"/>
+      </w:pPr>
+    </w:lvl>
+    <w:lvl w:ilvl="6" w:tplc="0409000F" w:tentative="1">
+      <w:start w:val="1"/>
+      <w:numFmt w:val="decimal"/>
+      <w:lvlText w:val="%7."/>
+      <w:lvlJc w:val="left"/>
+      <w:pPr>
+        <w:ind w:left="5040" w:hanging="360"/>
+      </w:pPr>
+    </w:lvl>
+    <w:lvl w:ilvl="7" w:tplc="04090019" w:tentative="1">
+      <w:start w:val="1"/>
+      <w:numFmt w:val="lowerLetter"/>
+      <w:lvlText w:val="%8."/>
+      <w:lvlJc w:val="left"/>
+      <w:pPr>
+        <w:ind w:left="5760" w:hanging="360"/>
+      </w:pPr>
+    </w:lvl>
+    <w:lvl w:ilvl="8" w:tplc="0409001B" w:tentative="1">
+      <w:start w:val="1"/>
+      <w:numFmt w:val="lowerRoman"/>
+      <w:lvlText w:val="%9."/>
+      <w:lvlJc w:val="right"/>
+      <w:pPr>
+        <w:ind w:left="6480" w:hanging="180"/>
+      </w:pPr>
+    </w:lvl>
+  </w:abstractNum>
+  <w:abstractNum w:abstractNumId="1">
     <w:nsid w:val="746510AF"/>
     <w:multiLevelType w:val="hybridMultilevel"/>
     <w:tmpl w:val="091CE16C"/>
@@ -420,6 +508,9 @@
     </w:lvl>
   </w:abstractNum>
   <w:num w:numId="1">
+    <w:abstractNumId w:val="1"/>
+  </w:num>
+  <w:num w:numId="2">
     <w:abstractNumId w:val="0"/>
   </w:num>
 </w:numbering>

</xml_diff>

<commit_message>
added bibliography file to the summery of findings file. Editted Polymer Chain Dynamics_summary of Findings .tex. added references. started summarizing the article by Dekker 2013.
</commit_message>
<xml_diff>
--- a/Documents/Todo/To Do.docx
+++ b/Documents/Todo/To Do.docx
@@ -18,8 +18,6 @@
       <w:r>
         <w:t xml:space="preserve">used for the grant proposal </w:t>
       </w:r>
-      <w:bookmarkStart w:id="0" w:name="_GoBack"/>
-      <w:bookmarkEnd w:id="0"/>
     </w:p>
     <w:p>
       <w:pPr>
@@ -42,7 +40,15 @@
         <w:t xml:space="preserve">Make a figure containing </w:t>
       </w:r>
       <w:r>
-        <w:t>1,2, and 3 loops.</w:t>
+        <w:t>1</w:t>
+      </w:r>
+      <w:proofErr w:type="gramStart"/>
+      <w:r>
+        <w:t>,2</w:t>
+      </w:r>
+      <w:proofErr w:type="gramEnd"/>
+      <w:r>
+        <w:t>, and 3 loops.</w:t>
       </w:r>
       <w:r>
         <w:t xml:space="preserve"> </w:t>
@@ -141,7 +147,15 @@
         <w:t>(?)</w:t>
       </w:r>
       <w:r>
-        <w:t xml:space="preserve"> cases of loops between A,B,C, points on a polymer simulate the conditional prob. To meet A-C before A-B, and the conditional mean first passage time </w:t>
+        <w:t xml:space="preserve"> cases of loops between A</w:t>
+      </w:r>
+      <w:proofErr w:type="gramStart"/>
+      <w:r>
+        <w:t>,B,C</w:t>
+      </w:r>
+      <w:proofErr w:type="gramEnd"/>
+      <w:r>
+        <w:t xml:space="preserve">, points on a polymer simulate the conditional prob. To meet A-C before A-B, and the conditional mean first passage time </w:t>
       </w:r>
     </w:p>
     <w:p>
@@ -198,7 +212,15 @@
         <w:t xml:space="preserve">[graphics] </w:t>
       </w:r>
       <w:r>
-        <w:t xml:space="preserve">Put figure with one TAD and one with one TAD+tail, and two TADs, in parallel </w:t>
+        <w:t xml:space="preserve">Put figure with one TAD and one with one </w:t>
+      </w:r>
+      <w:proofErr w:type="spellStart"/>
+      <w:r>
+        <w:t>TAD+tail</w:t>
+      </w:r>
+      <w:proofErr w:type="spellEnd"/>
+      <w:r>
+        <w:t xml:space="preserve">, and two TADs, in parallel </w:t>
       </w:r>
     </w:p>
     <w:p>
@@ -316,6 +338,28 @@
           <w:numId w:val="2"/>
         </w:numPr>
       </w:pPr>
+      <w:r>
+        <w:t xml:space="preserve">[calculation] use </w:t>
+      </w:r>
+      <w:proofErr w:type="spellStart"/>
+      <w:r>
+        <w:t>Assaf’s</w:t>
+      </w:r>
+      <w:proofErr w:type="spellEnd"/>
+      <w:r>
+        <w:t xml:space="preserve"> article and the eigenvalues found for the Rouse ring to calculate the mean encounter time between two monomers in the ring </w:t>
+      </w:r>
+    </w:p>
+    <w:p>
+      <w:pPr>
+        <w:pStyle w:val="ListParagraph"/>
+        <w:numPr>
+          <w:ilvl w:val="0"/>
+          <w:numId w:val="2"/>
+        </w:numPr>
+      </w:pPr>
+      <w:bookmarkStart w:id="0" w:name="_GoBack"/>
+      <w:bookmarkEnd w:id="0"/>
     </w:p>
     <w:sectPr>
       <w:pgSz w:w="12240" w:h="15840"/>

</xml_diff>

<commit_message>
added entries in the TODO list. added bullets in the review of Dekker13 article
</commit_message>
<xml_diff>
--- a/Documents/Todo/To Do.docx
+++ b/Documents/Todo/To Do.docx
@@ -358,6 +358,45 @@
           <w:numId w:val="2"/>
         </w:numPr>
       </w:pPr>
+      <w:r>
+        <w:t>[calculation] recalculate the difference between expected (rouse chain) model encounter probability and the observed to spot peaks of the experimental data</w:t>
+      </w:r>
+    </w:p>
+    <w:p>
+      <w:pPr>
+        <w:pStyle w:val="ListParagraph"/>
+        <w:numPr>
+          <w:ilvl w:val="0"/>
+          <w:numId w:val="2"/>
+        </w:numPr>
+      </w:pPr>
+      <w:r>
+        <w:t xml:space="preserve">Present the two-sided bead encounter frequency and show that by dividing each bead’s encounter frequency by the sum of encounters the symmetry is broken </w:t>
+      </w:r>
+    </w:p>
+    <w:p>
+      <w:pPr>
+        <w:pStyle w:val="ListParagraph"/>
+        <w:numPr>
+          <w:ilvl w:val="0"/>
+          <w:numId w:val="2"/>
+        </w:numPr>
+      </w:pPr>
+      <w:r>
+        <w:t>Finish listing the peaks of the encounter frequencies in the experimental data</w:t>
+      </w:r>
+    </w:p>
+    <w:p>
+      <w:pPr>
+        <w:pStyle w:val="ListParagraph"/>
+        <w:numPr>
+          <w:ilvl w:val="0"/>
+          <w:numId w:val="2"/>
+        </w:numPr>
+      </w:pPr>
+      <w:r>
+        <w:t>Calculate the beta values of the experimental data with no peaks (remove peaks by assigning the peaks with the neighbors encounter values)</w:t>
+      </w:r>
       <w:bookmarkStart w:id="0" w:name="_GoBack"/>
       <w:bookmarkEnd w:id="0"/>
     </w:p>

</xml_diff>